<commit_message>
updating local machine with github
</commit_message>
<xml_diff>
--- a/Reports/WPT/Wireless Power Transfer - Small Report.docx
+++ b/Reports/WPT/Wireless Power Transfer - Small Report.docx
@@ -1417,14 +1417,7 @@
               <w:rFonts w:ascii="Cambria Math" w:hAnsi="Cambria Math"/>
               <w:lang w:val="tr-TR"/>
             </w:rPr>
-            <m:t>-α</m:t>
-          </m:r>
-          <m:r>
-            <w:rPr>
-              <w:rFonts w:ascii="Cambria Math" w:hAnsi="Cambria Math"/>
-              <w:lang w:val="tr-TR"/>
-            </w:rPr>
-            <m:t>)</m:t>
+            <m:t>-α)</m:t>
           </m:r>
         </m:oMath>
       </m:oMathPara>
@@ -3036,14 +3029,7 @@
               <w:rFonts w:ascii="Cambria Math" w:hAnsi="Cambria Math"/>
               <w:lang w:val="tr-TR"/>
             </w:rPr>
-            <m:t>-α</m:t>
-          </m:r>
-          <m:r>
-            <w:rPr>
-              <w:rFonts w:ascii="Cambria Math" w:hAnsi="Cambria Math"/>
-              <w:lang w:val="tr-TR"/>
-            </w:rPr>
-            <m:t>)</m:t>
+            <m:t>-α)</m:t>
           </m:r>
         </m:oMath>
       </m:oMathPara>
@@ -3641,14 +3627,7 @@
               <w:rFonts w:ascii="Cambria Math" w:hAnsi="Cambria Math"/>
               <w:lang w:val="tr-TR"/>
             </w:rPr>
-            <m:t>-α</m:t>
-          </m:r>
-          <m:r>
-            <w:rPr>
-              <w:rFonts w:ascii="Cambria Math" w:hAnsi="Cambria Math"/>
-              <w:lang w:val="tr-TR"/>
-            </w:rPr>
-            <m:t>)</m:t>
+            <m:t>-α)</m:t>
           </m:r>
         </m:oMath>
       </m:oMathPara>
@@ -9778,10 +9757,7 @@
       </w:r>
       <w:proofErr w:type="spellEnd"/>
       <w:r>
-        <w:t xml:space="preserve"> RX) or </w:t>
-      </w:r>
-      <w:r>
-        <w:t>equation (</w:t>
+        <w:t xml:space="preserve"> RX) or equation (</w:t>
       </w:r>
       <w:proofErr w:type="spellStart"/>
       <w:r>
@@ -9789,13 +9765,7 @@
       </w:r>
       <w:proofErr w:type="spellEnd"/>
       <w:r>
-        <w:t xml:space="preserve"> Rx pair</w:t>
-      </w:r>
-      <w:r>
-        <w:t>)</w:t>
-      </w:r>
-      <w:r>
-        <w:t xml:space="preserve">. In this equation, \theta and M_s are unknown parameters.  We can reshape the equation in linear form as changing the </w:t>
+        <w:t xml:space="preserve"> Rx pair). In this equation, \theta and M_s are unknown parameters.  We can reshape the equation in linear form as changing the </w:t>
       </w:r>
       <w:proofErr w:type="spellStart"/>
       <w:r>
@@ -9893,16 +9863,7 @@
           <w:szCs w:val="17"/>
           <w:shd w:val="clear" w:color="auto" w:fill="E4E8EE"/>
         </w:rPr>
-        <w:t>BIFURCATIONINCELENMES</w:t>
-      </w:r>
-      <w:r>
-        <w:rPr>
-          <w:rFonts w:ascii="Arial" w:hAnsi="Arial" w:cs="Arial"/>
-          <w:sz w:val="17"/>
-          <w:szCs w:val="17"/>
-          <w:shd w:val="clear" w:color="auto" w:fill="E4E8EE"/>
-        </w:rPr>
-        <w:t>I</w:t>
+        <w:t>BIFURCATIONINCELENMESI</w:t>
       </w:r>
       <w:proofErr w:type="gramEnd"/>
     </w:p>
@@ -13335,24 +13296,113 @@
       </w:r>
       <w:proofErr w:type="gramEnd"/>
       <w:r>
-        <w:t xml:space="preserve"> equation as shown equation X. Then the roots of the equation are found by the formula. However, this formulation is only valid for small coupling between -0.3 and 0.3 due to our assumption.  In the figure X, parametric</w:t>
+        <w:t xml:space="preserve"> equation as shown equation X. Then the roots of the equation are found by the formula. However, this formulation is only valid for small coupling between -0.3 and 0.3 due to our assumption.  In the figure X, parametric sweep of M_</w:t>
+      </w:r>
+      <w:proofErr w:type="gramStart"/>
+      <w:r>
+        <w:t>s ,</w:t>
+      </w:r>
+      <w:proofErr w:type="gramEnd"/>
+      <w:r>
+        <w:t xml:space="preserve"> analytical calculations are shown</w:t>
+      </w:r>
+      <w:r>
+        <w:t>.</w:t>
+      </w:r>
+    </w:p>
+    <w:p/>
+    <w:p>
+      <w:r>
+        <w:t>Also, the bifurcation phenomen</w:t>
+      </w:r>
+      <w:r>
+        <w:t>on</w:t>
+      </w:r>
+      <w:r>
+        <w:t xml:space="preserve"> is significant as mentioned before and critical coupling between Tx and Rx’s are derived to avoid the bifurcation</w:t>
+      </w:r>
+      <w:r>
+        <w:t xml:space="preserve"> in the system design</w:t>
+      </w:r>
+      <w:r>
+        <w:t xml:space="preserve">. However, the coupling between Rx’s effect the critical coupling </w:t>
+      </w:r>
+      <w:r>
+        <w:t>by</w:t>
+      </w:r>
+      <w:r>
+        <w:t xml:space="preserve"> chang</w:t>
+      </w:r>
+      <w:r>
+        <w:t>ing</w:t>
+      </w:r>
+      <w:r>
+        <w:t xml:space="preserve"> input impedance characteristic. The magnitude of the coupling between Rx’s are calculated and we observed that both </w:t>
+      </w:r>
+      <w:r>
+        <w:t xml:space="preserve">negative and positive coupled Rx’s </w:t>
+      </w:r>
+      <w:r>
+        <w:t>give</w:t>
+      </w:r>
+      <w:r>
+        <w:t xml:space="preserve"> the</w:t>
+      </w:r>
+      <w:r>
+        <w:t xml:space="preserve"> same results. In the figure X</w:t>
+      </w:r>
+      <w:proofErr w:type="gramStart"/>
+      <w:r>
+        <w:t>1,X</w:t>
+      </w:r>
+      <w:proofErr w:type="gramEnd"/>
+      <w:r>
+        <w:t>2,X3</w:t>
+      </w:r>
+      <w:r>
+        <w:t>,</w:t>
+      </w:r>
+      <w:r>
+        <w:t xml:space="preserve"> we sweep the frequency around the resonance frequency for different coupling</w:t>
+      </w:r>
+      <w:r>
+        <w:t>s</w:t>
+      </w:r>
+      <w:r>
+        <w:t xml:space="preserve"> between Rx</w:t>
+      </w:r>
+      <w:r>
+        <w:t>’s</w:t>
+      </w:r>
+      <w:r>
+        <w:t xml:space="preserve"> and Tx for 3 conditions which are negative coupling, positive coupling and no coupling between Rx’s. We observe that negative and positive coupling changes the characteristic of input impedances</w:t>
+      </w:r>
+      <w:r>
+        <w:t xml:space="preserve"> differently</w:t>
+      </w:r>
+      <w:r>
+        <w:t>. Although we observe bifurcation phenomena around zero angles</w:t>
+      </w:r>
+      <w:r>
+        <w:t xml:space="preserve"> for decoupled Rx’s</w:t>
+      </w:r>
+      <w:r>
+        <w:t xml:space="preserve">, </w:t>
+      </w:r>
+      <w:r>
+        <w:t xml:space="preserve">we observe that the level of the phenomena changes for non-zero couplings. Thus, the phenomena levels up to inductive side in negative coupled Rx’s and down to capacitive side in positive coupled Rx’s. We </w:t>
+      </w:r>
+      <w:r>
+        <w:t>prefer</w:t>
+      </w:r>
+      <w:r>
+        <w:t xml:space="preserve"> the negative coupled Rx’s since we should operate in inductive region to make zero voltage switching. </w:t>
+      </w:r>
+      <w:r>
+        <w:t>In short, we observe that critical coupling for decoupled Rx’s can be used in negative coupled Rx’s. The negative coupled Rx’s stay the safety region than decoupled Rx’s.</w:t>
       </w:r>
       <w:bookmarkStart w:id="0" w:name="_GoBack"/>
       <w:bookmarkEnd w:id="0"/>
-      <w:r>
-        <w:t xml:space="preserve"> sweep of M_</w:t>
-      </w:r>
-      <w:proofErr w:type="gramStart"/>
-      <w:r>
-        <w:t>s ,</w:t>
-      </w:r>
-      <w:proofErr w:type="gramEnd"/>
-      <w:r>
-        <w:t xml:space="preserve"> analytical calculations are shown</w:t>
-      </w:r>
-      <w:r>
-        <w:t>.</w:t>
-      </w:r>
     </w:p>
     <w:sectPr>
       <w:pgSz w:w="11906" w:h="16838"/>
@@ -13861,6 +13911,7 @@
   <w:style w:type="character" w:default="1" w:styleId="DefaultParagraphFont">
     <w:name w:val="Default Paragraph Font"/>
     <w:uiPriority w:val="1"/>
+    <w:semiHidden/>
     <w:unhideWhenUsed/>
   </w:style>
   <w:style w:type="table" w:default="1" w:styleId="TableNormal">

</xml_diff>